<commit_message>
Added coder / documenter to top of change log
</commit_message>
<xml_diff>
--- a/208 - Change request log.docx
+++ b/208 - Change request log.docx
@@ -64,8 +64,19 @@
           <w:sz w:val="20"/>
           <w:szCs w:val="20"/>
         </w:rPr>
-        <w:t>Members: Gerald Tucker | Chikadibia Ihejimba</w:t>
-      </w:r>
+        <w:t xml:space="preserve">Members: </w:t>
+      </w:r>
+      <w:bookmarkStart w:id="1" w:name="_GoBack"/>
+      <w:r>
+        <w:rPr>
+          <w:rFonts w:asciiTheme="minorEastAsia" w:eastAsiaTheme="minorEastAsia" w:hAnsiTheme="minorEastAsia" w:cstheme="minorEastAsia"/>
+          <w:b w:val="0"/>
+          <w:sz w:val="20"/>
+          <w:szCs w:val="20"/>
+        </w:rPr>
+        <w:t>Gerald Tucker (Coding) | Chikadibia Ihejimba (Documentation)</w:t>
+      </w:r>
+      <w:bookmarkEnd w:id="1"/>
     </w:p>
     <w:p>
       <w:pPr>
@@ -99,14 +110,14 @@
       <w:pPr>
         <w:pStyle w:val="Heading1"/>
       </w:pPr>
-      <w:bookmarkStart w:id="1" w:name="_Toc444154496"/>
+      <w:bookmarkStart w:id="2" w:name="_Toc444154496"/>
       <w:r>
         <w:rPr>
           <w:rFonts w:asciiTheme="minorEastAsia" w:eastAsiaTheme="minorEastAsia" w:hAnsiTheme="minorEastAsia" w:cstheme="minorEastAsia"/>
         </w:rPr>
         <w:t>Concept Location</w:t>
       </w:r>
-      <w:bookmarkEnd w:id="1"/>
+      <w:bookmarkEnd w:id="2"/>
       <w:r>
         <w:rPr>
           <w:rFonts w:asciiTheme="minorEastAsia" w:eastAsiaTheme="minorEastAsia" w:hAnsiTheme="minorEastAsia" w:cstheme="minorEastAsia"/>
@@ -1524,7 +1535,7 @@
         </w:rPr>
         <w:t xml:space="preserve"> </w:t>
       </w:r>
-      <w:bookmarkStart w:id="2" w:name="_Toc444154497"/>
+      <w:bookmarkStart w:id="3" w:name="_Toc444154497"/>
     </w:p>
     <w:p>
       <w:pPr>
@@ -1550,7 +1561,7 @@
         <w:lastRenderedPageBreak/>
         <w:t xml:space="preserve">Impact Analysis </w:t>
       </w:r>
-      <w:bookmarkEnd w:id="2"/>
+      <w:bookmarkEnd w:id="3"/>
     </w:p>
     <w:p/>
     <w:tbl>
@@ -1968,8 +1979,6 @@
               </w:rPr>
               <w:t xml:space="preserve">temporary </w:t>
             </w:r>
-            <w:bookmarkStart w:id="3" w:name="_GoBack"/>
-            <w:bookmarkEnd w:id="3"/>
             <w:r>
               <w:rPr>
                 <w:rFonts w:asciiTheme="minorEastAsia" w:eastAsiaTheme="minorEastAsia" w:hAnsiTheme="minorEastAsia" w:cstheme="minorEastAsia"/>
@@ -3710,20 +3719,20 @@
             <v:path o:extrusionok="f" gradientshapeok="t" o:connecttype="rect"/>
             <o:lock v:ext="edit" aspectratio="t"/>
           </v:shapetype>
-          <v:shape id="_x0000_i1025" type="#_x0000_t75" style="width:362.2pt;height:348.55pt" o:ole="">
+          <v:shape id="_x0000_i1025" type="#_x0000_t75" style="width:362.25pt;height:348.75pt" o:ole="">
             <v:imagedata r:id="rId7" o:title=""/>
           </v:shape>
-          <o:OLEObject Type="Embed" ProgID="Visio.Drawing.15" ShapeID="_x0000_i1025" DrawAspect="Content" ObjectID="_1538497668" r:id="rId8"/>
+          <o:OLEObject Type="Embed" ProgID="Visio.Drawing.15" ShapeID="_x0000_i1025" DrawAspect="Content" ObjectID="_1538498666" r:id="rId8"/>
         </w:object>
       </w:r>
     </w:p>
     <w:p>
       <w:r>
         <w:object w:dxaOrig="14494" w:dyaOrig="13833" w14:anchorId="48C40648">
-          <v:shape id="_x0000_i1026" type="#_x0000_t75" style="width:540pt;height:515.2pt" o:ole="">
+          <v:shape id="_x0000_i1026" type="#_x0000_t75" style="width:540pt;height:515.25pt" o:ole="">
             <v:imagedata r:id="rId9" o:title=""/>
           </v:shape>
-          <o:OLEObject Type="Embed" ProgID="Visio.Drawing.15" ShapeID="_x0000_i1026" DrawAspect="Content" ObjectID="_1538497669" r:id="rId10"/>
+          <o:OLEObject Type="Embed" ProgID="Visio.Drawing.15" ShapeID="_x0000_i1026" DrawAspect="Content" ObjectID="_1538498667" r:id="rId10"/>
         </w:object>
       </w:r>
     </w:p>
@@ -5987,7 +5996,7 @@
 </file>
 
 <file path=customXml/itemProps1.xml><?xml version="1.0" encoding="utf-8"?>
-<ds:datastoreItem xmlns:ds="http://schemas.openxmlformats.org/officeDocument/2006/customXml" ds:itemID="{E064CB17-A501-498F-9F49-781A63508165}">
+<ds:datastoreItem xmlns:ds="http://schemas.openxmlformats.org/officeDocument/2006/customXml" ds:itemID="{B27BAA1B-0E97-493A-8202-644A15E9BCA3}">
   <ds:schemaRefs>
     <ds:schemaRef ds:uri="http://schemas.openxmlformats.org/officeDocument/2006/bibliography"/>
   </ds:schemaRefs>

</xml_diff>